<commit_message>
jar test + modif readle + ajout des noms des produits + modif cahier des specs et cahier de recette
</commit_message>
<xml_diff>
--- a/Cahier_spec/Cahier_de_specification.docx
+++ b/Cahier_spec/Cahier_de_specification.docx
@@ -2095,20 +2095,16 @@
                 <w:noProof/>
                 <w:webHidden/>
               </w:rPr>
-            </w:r>
-            <w:r>
-              <w:rPr>
-                <w:noProof/>
-                <w:webHidden/>
-              </w:rPr>
               <w:fldChar w:fldCharType="separate"/>
             </w:r>
             <w:r>
               <w:rPr>
-                <w:noProof/>
-                <w:webHidden/>
-              </w:rPr>
-              <w:t>13</w:t>
+                <w:b/>
+                <w:bCs/>
+                <w:noProof/>
+                <w:webHidden/>
+              </w:rPr>
+              <w:t>Erreur ! Signet non défini.</w:t>
             </w:r>
             <w:r>
               <w:rPr>
@@ -2313,13 +2309,13 @@
         <w:rPr>
           <w:rFonts w:ascii="Calibri" w:hAnsi="Calibri" w:cs="Calibri"/>
         </w:rPr>
-        <w:t xml:space="preserve"> Mr François Senis, travaillant pour une enseigne de ventes d'articles de sport</w:t>
+        <w:t xml:space="preserve"> Mr François Senis, travaillant pour une enseigne de ventes d'articles de </w:t>
       </w:r>
       <w:r>
         <w:rPr>
           <w:rFonts w:ascii="Calibri" w:hAnsi="Calibri" w:cs="Calibri"/>
         </w:rPr>
-        <w:t> .</w:t>
+        <w:t>sport.</w:t>
       </w:r>
       <w:r>
         <w:rPr>
@@ -2589,6 +2585,7 @@
         </w:numPr>
       </w:pPr>
       <w:bookmarkStart w:id="2" w:name="_Toc27136688"/>
+      <w:bookmarkStart w:id="3" w:name="_Hlk31295683"/>
       <w:r>
         <w:lastRenderedPageBreak/>
         <w:t>Cadre du projet</w:t>
@@ -2604,12 +2601,13 @@
           <w:numId w:val="2"/>
         </w:numPr>
       </w:pPr>
-      <w:bookmarkStart w:id="3" w:name="_Toc27136689"/>
+      <w:bookmarkStart w:id="4" w:name="_Toc27136689"/>
       <w:r>
         <w:t>Contexte de l’entreprise</w:t>
       </w:r>
-      <w:bookmarkEnd w:id="3"/>
-    </w:p>
+      <w:bookmarkEnd w:id="4"/>
+    </w:p>
+    <w:bookmarkEnd w:id="3"/>
     <w:p/>
     <w:p>
       <w:pPr>
@@ -2640,12 +2638,14 @@
           <w:numId w:val="2"/>
         </w:numPr>
       </w:pPr>
-      <w:bookmarkStart w:id="4" w:name="_Toc27136690"/>
+      <w:bookmarkStart w:id="5" w:name="_Toc27136690"/>
+      <w:bookmarkStart w:id="6" w:name="_Hlk31295762"/>
       <w:r>
         <w:t>Enjeux et Objectifs</w:t>
       </w:r>
-      <w:bookmarkEnd w:id="4"/>
-    </w:p>
+      <w:bookmarkEnd w:id="5"/>
+    </w:p>
+    <w:bookmarkEnd w:id="6"/>
     <w:p/>
     <w:p>
       <w:pPr>
@@ -2696,14 +2696,14 @@
           <w:numId w:val="2"/>
         </w:numPr>
       </w:pPr>
-      <w:bookmarkStart w:id="5" w:name="_Toc27136691"/>
+      <w:bookmarkStart w:id="7" w:name="_Toc27136691"/>
       <w:r>
         <w:t>Livrables</w:t>
       </w:r>
       <w:r>
         <w:t xml:space="preserve"> et planning</w:t>
       </w:r>
-      <w:bookmarkEnd w:id="5"/>
+      <w:bookmarkEnd w:id="7"/>
     </w:p>
     <w:p/>
     <w:p>
@@ -2792,8 +2792,6 @@
             <w:r>
               <w:t>3</w:t>
             </w:r>
-            <w:bookmarkStart w:id="6" w:name="_GoBack"/>
-            <w:bookmarkEnd w:id="6"/>
             <w:r>
               <w:t>/12</w:t>
             </w:r>
@@ -2908,11 +2906,11 @@
           <w:numId w:val="2"/>
         </w:numPr>
       </w:pPr>
-      <w:bookmarkStart w:id="7" w:name="_Toc27136692"/>
+      <w:bookmarkStart w:id="8" w:name="_Toc27136692"/>
       <w:r>
         <w:t>Présentation de l’équipe</w:t>
       </w:r>
-      <w:bookmarkEnd w:id="7"/>
+      <w:bookmarkEnd w:id="8"/>
     </w:p>
     <w:p/>
     <w:p>
@@ -2993,11 +2991,11 @@
           <w:numId w:val="1"/>
         </w:numPr>
       </w:pPr>
-      <w:bookmarkStart w:id="8" w:name="_Toc27136693"/>
+      <w:bookmarkStart w:id="9" w:name="_Toc27136693"/>
       <w:r>
         <w:t>Spécifications fonctionnelles</w:t>
       </w:r>
-      <w:bookmarkEnd w:id="8"/>
+      <w:bookmarkEnd w:id="9"/>
     </w:p>
     <w:p/>
     <w:p>
@@ -3008,11 +3006,11 @@
           <w:numId w:val="3"/>
         </w:numPr>
       </w:pPr>
-      <w:bookmarkStart w:id="9" w:name="_Toc27136694"/>
+      <w:bookmarkStart w:id="10" w:name="_Toc27136694"/>
       <w:r>
         <w:t>Différents acteurs</w:t>
       </w:r>
-      <w:bookmarkEnd w:id="9"/>
+      <w:bookmarkEnd w:id="10"/>
     </w:p>
     <w:p/>
     <w:p>
@@ -3152,11 +3150,11 @@
           <w:numId w:val="3"/>
         </w:numPr>
       </w:pPr>
-      <w:bookmarkStart w:id="10" w:name="_Toc27136695"/>
+      <w:bookmarkStart w:id="11" w:name="_Toc27136695"/>
       <w:r>
         <w:t>Périmètre fonctionnel</w:t>
       </w:r>
-      <w:bookmarkEnd w:id="10"/>
+      <w:bookmarkEnd w:id="11"/>
     </w:p>
     <w:p/>
     <w:p>
@@ -3799,7 +3797,25 @@
           <w:color w:val="000000"/>
           <w:lang w:eastAsia="fr-FR"/>
         </w:rPr>
-        <w:t>L'administrateur peut consulter un comte utilisateur</w:t>
+        <w:t>L'administrateur peut consulter un com</w:t>
+      </w:r>
+      <w:r>
+        <w:rPr>
+          <w:rFonts w:ascii="Calibri" w:eastAsia="Times New Roman" w:hAnsi="Calibri" w:cs="Calibri"/>
+          <w:color w:val="000000"/>
+          <w:lang w:eastAsia="fr-FR"/>
+        </w:rPr>
+        <w:t>p</w:t>
+      </w:r>
+      <w:bookmarkStart w:id="12" w:name="_GoBack"/>
+      <w:bookmarkEnd w:id="12"/>
+      <w:r>
+        <w:rPr>
+          <w:rFonts w:ascii="Calibri" w:eastAsia="Times New Roman" w:hAnsi="Calibri" w:cs="Calibri"/>
+          <w:color w:val="000000"/>
+          <w:lang w:eastAsia="fr-FR"/>
+        </w:rPr>
+        <w:t>te utilisateur</w:t>
       </w:r>
     </w:p>
     <w:p>
@@ -7067,11 +7083,11 @@
           <w:numId w:val="3"/>
         </w:numPr>
       </w:pPr>
-      <w:bookmarkStart w:id="11" w:name="_Toc27136696"/>
+      <w:bookmarkStart w:id="13" w:name="_Toc27136696"/>
       <w:r>
         <w:t>Contraintes</w:t>
       </w:r>
-      <w:bookmarkEnd w:id="11"/>
+      <w:bookmarkEnd w:id="13"/>
     </w:p>
     <w:p/>
     <w:p>
@@ -7155,11 +7171,11 @@
           <w:numId w:val="1"/>
         </w:numPr>
       </w:pPr>
-      <w:bookmarkStart w:id="12" w:name="_Toc27136697"/>
+      <w:bookmarkStart w:id="14" w:name="_Toc27136697"/>
       <w:r>
         <w:t>Conception graphique</w:t>
       </w:r>
-      <w:bookmarkEnd w:id="12"/>
+      <w:bookmarkEnd w:id="14"/>
     </w:p>
     <w:p/>
     <w:p>
@@ -7170,11 +7186,11 @@
           <w:numId w:val="4"/>
         </w:numPr>
       </w:pPr>
-      <w:bookmarkStart w:id="13" w:name="_Toc27136698"/>
+      <w:bookmarkStart w:id="15" w:name="_Toc27136698"/>
       <w:r>
         <w:t>Brief créatif</w:t>
       </w:r>
-      <w:bookmarkEnd w:id="13"/>
+      <w:bookmarkEnd w:id="15"/>
     </w:p>
     <w:p/>
     <w:p>
@@ -7194,11 +7210,11 @@
           <w:numId w:val="4"/>
         </w:numPr>
       </w:pPr>
-      <w:bookmarkStart w:id="14" w:name="_Toc27136699"/>
+      <w:bookmarkStart w:id="16" w:name="_Toc27136699"/>
       <w:r>
         <w:t>Aperçu des contenus</w:t>
       </w:r>
-      <w:bookmarkEnd w:id="14"/>
+      <w:bookmarkEnd w:id="16"/>
     </w:p>
     <w:p/>
     <w:p>
@@ -7500,11 +7516,11 @@
           <w:numId w:val="1"/>
         </w:numPr>
       </w:pPr>
-      <w:bookmarkStart w:id="15" w:name="_Toc27136700"/>
+      <w:bookmarkStart w:id="17" w:name="_Toc27136700"/>
       <w:r>
         <w:t>Spécifications techniques</w:t>
       </w:r>
-      <w:bookmarkEnd w:id="15"/>
+      <w:bookmarkEnd w:id="17"/>
     </w:p>
     <w:p/>
     <w:p>
@@ -7798,7 +7814,7 @@
           <w:lang w:eastAsia="fr-FR"/>
         </w:rPr>
       </w:pPr>
-      <w:bookmarkStart w:id="16" w:name="_Toc27136701"/>
+      <w:bookmarkStart w:id="18" w:name="_Toc27136701"/>
       <w:r>
         <w:rPr>
           <w:rFonts w:eastAsia="Times New Roman"/>
@@ -7806,7 +7822,7 @@
         </w:rPr>
         <w:t>Diagramme des cas d’utilisations</w:t>
       </w:r>
-      <w:bookmarkEnd w:id="16"/>
+      <w:bookmarkEnd w:id="18"/>
     </w:p>
     <w:p>
       <w:pPr>
@@ -7902,7 +7918,7 @@
           <w:lang w:eastAsia="fr-FR"/>
         </w:rPr>
       </w:pPr>
-      <w:bookmarkStart w:id="17" w:name="_Toc27136702"/>
+      <w:bookmarkStart w:id="19" w:name="_Toc27136702"/>
       <w:r>
         <w:rPr>
           <w:lang w:eastAsia="fr-FR"/>
@@ -7915,7 +7931,7 @@
         </w:rPr>
         <w:t>d’activité</w:t>
       </w:r>
-      <w:bookmarkEnd w:id="17"/>
+      <w:bookmarkEnd w:id="19"/>
     </w:p>
     <w:p>
       <w:pPr>
@@ -8010,14 +8026,14 @@
           <w:lang w:eastAsia="fr-FR"/>
         </w:rPr>
       </w:pPr>
-      <w:bookmarkStart w:id="18" w:name="_Toc27136703"/>
+      <w:bookmarkStart w:id="20" w:name="_Toc27136703"/>
       <w:r>
         <w:rPr>
           <w:lang w:eastAsia="fr-FR"/>
         </w:rPr>
         <w:t>Modèles conceptuel et relationnel de données</w:t>
       </w:r>
-      <w:bookmarkEnd w:id="18"/>
+      <w:bookmarkEnd w:id="20"/>
     </w:p>
     <w:p>
       <w:pPr>
@@ -8289,14 +8305,14 @@
           <w:lang w:eastAsia="fr-FR"/>
         </w:rPr>
       </w:pPr>
-      <w:bookmarkStart w:id="19" w:name="_Toc27136704"/>
+      <w:bookmarkStart w:id="21" w:name="_Toc27136704"/>
       <w:r>
         <w:rPr>
           <w:lang w:eastAsia="fr-FR"/>
         </w:rPr>
         <w:t>Diagramme de classe</w:t>
       </w:r>
-      <w:bookmarkEnd w:id="19"/>
+      <w:bookmarkEnd w:id="21"/>
     </w:p>
     <w:p>
       <w:pPr>
@@ -8398,14 +8414,14 @@
           <w:lang w:eastAsia="fr-FR"/>
         </w:rPr>
       </w:pPr>
-      <w:bookmarkStart w:id="20" w:name="_Toc27136705"/>
+      <w:bookmarkStart w:id="22" w:name="_Toc27136705"/>
       <w:r>
         <w:rPr>
           <w:lang w:eastAsia="fr-FR"/>
         </w:rPr>
         <w:t>Choix pour la conduite du projet</w:t>
       </w:r>
-      <w:bookmarkEnd w:id="20"/>
+      <w:bookmarkEnd w:id="22"/>
     </w:p>
     <w:p>
       <w:pPr>
@@ -8434,11 +8450,6 @@
       </w:r>
     </w:p>
     <w:p>
-      <w:pPr>
-        <w:rPr>
-          <w:lang w:eastAsia="fr-FR"/>
-        </w:rPr>
-      </w:pPr>
       <w:r>
         <w:rPr>
           <w:lang w:eastAsia="fr-FR"/>
@@ -8450,66 +8461,6 @@
           <w:lang w:eastAsia="fr-FR"/>
         </w:rPr>
         <w:t xml:space="preserve">, nous allons mettre en place un pattern MVC. </w:t>
-      </w:r>
-    </w:p>
-    <w:p>
-      <w:pPr>
-        <w:rPr>
-          <w:lang w:eastAsia="fr-FR"/>
-        </w:rPr>
-      </w:pPr>
-      <w:r>
-        <w:rPr>
-          <w:lang w:eastAsia="fr-FR"/>
-        </w:rPr>
-        <w:t xml:space="preserve">Les plans de tests ne sont pas encore mis en place. Pour être honnête </w:t>
-      </w:r>
-      <w:r>
-        <w:rPr>
-          <w:lang w:eastAsia="fr-FR"/>
-        </w:rPr>
-        <w:t xml:space="preserve">nous n’avons pas </w:t>
-      </w:r>
-      <w:r>
-        <w:rPr>
-          <w:lang w:eastAsia="fr-FR"/>
-        </w:rPr>
-        <w:t>commencé à réfléchir aux tests</w:t>
-      </w:r>
-    </w:p>
-    <w:p>
-      <w:pPr>
-        <w:spacing w:after="0" w:line="240" w:lineRule="auto"/>
-        <w:rPr>
-          <w:rFonts w:ascii="Calibri" w:eastAsia="Times New Roman" w:hAnsi="Calibri" w:cs="Calibri"/>
-          <w:lang w:eastAsia="fr-FR"/>
-        </w:rPr>
-      </w:pPr>
-    </w:p>
-    <w:p>
-      <w:pPr>
-        <w:pStyle w:val="Titre1"/>
-        <w:numPr>
-          <w:ilvl w:val="0"/>
-          <w:numId w:val="1"/>
-        </w:numPr>
-      </w:pPr>
-      <w:bookmarkStart w:id="21" w:name="_Toc27136706"/>
-      <w:r>
-        <w:t>Budget</w:t>
-      </w:r>
-      <w:bookmarkEnd w:id="21"/>
-    </w:p>
-    <w:p/>
-    <w:p>
-      <w:pPr>
-        <w:ind w:firstLine="360"/>
-      </w:pPr>
-      <w:r>
-        <w:t>Nous n’avons pas parlé de budget pour ce projet</w:t>
-      </w:r>
-      <w:r>
-        <w:t>. Voir s’il faut faire une estimation ou pas.</w:t>
       </w:r>
     </w:p>
     <w:p/>
@@ -11814,6 +11765,7 @@
   </w:compat>
   <w:rsids>
     <w:rsidRoot w:val="009D0976"/>
+    <w:rsid w:val="00050ADE"/>
     <w:rsid w:val="00287447"/>
     <w:rsid w:val="00581E7F"/>
     <w:rsid w:val="009A51B8"/>
@@ -12640,7 +12592,7 @@
 </file>
 
 <file path=customXml/itemProps2.xml><?xml version="1.0" encoding="utf-8"?>
-<ds:datastoreItem xmlns:ds="http://schemas.openxmlformats.org/officeDocument/2006/customXml" ds:itemID="{97AAF41C-15C2-43F0-86CD-01AB9B02A076}">
+<ds:datastoreItem xmlns:ds="http://schemas.openxmlformats.org/officeDocument/2006/customXml" ds:itemID="{C11237E6-7F7E-49B0-8D63-FCFEC809EE74}">
   <ds:schemaRefs>
     <ds:schemaRef ds:uri="http://schemas.openxmlformats.org/officeDocument/2006/bibliography"/>
   </ds:schemaRefs>

</xml_diff>